<commit_message>
XONG GIAO DIỆN ĐĂNG NHẬP CHO BÁO CÁO
</commit_message>
<xml_diff>
--- a/Báo Cáo/Nhóm 8_Quản Lý Ngân Hàng_SRS.docx
+++ b/Báo Cáo/Nhóm 8_Quản Lý Ngân Hàng_SRS.docx
@@ -16,7 +16,7 @@
         <w:rPr>
           <w:rFonts w:ascii="Times New Roman" w:hAnsi="Times New Roman" w:cs="Times New Roman"/>
           <w:noProof/>
-          <w:lang w:eastAsia="en-US"/>
+          <w:lang w:eastAsia="ja-JP"/>
         </w:rPr>
         <mc:AlternateContent>
           <mc:Choice Requires="wps">
@@ -73,7 +73,7 @@
           </mc:Choice>
           <mc:Fallback>
             <w:pict>
-              <v:rect w14:anchorId="0D3042F1" id="Rectangles 8" o:spid="_x0000_s1026" style="position:absolute;margin-left:-55.6pt;margin-top:-38.85pt;width:525.3pt;height:780.9pt;z-index:251661312;visibility:visible;mso-wrap-style:square;mso-wrap-distance-left:9pt;mso-wrap-distance-top:0;mso-wrap-distance-right:9pt;mso-wrap-distance-bottom:0;mso-position-horizontal:absolute;mso-position-horizontal-relative:text;mso-position-vertical:absolute;mso-position-vertical-relative:text;v-text-anchor:middle" o:gfxdata="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" filled="f" strokecolor="#5b9bd5 [3204]" strokeweight="3pt"/>
+              <v:rect w14:anchorId="4CD2BB5C" id="Rectangles 8" o:spid="_x0000_s1026" style="position:absolute;margin-left:-55.6pt;margin-top:-38.85pt;width:525.3pt;height:780.9pt;z-index:251661312;visibility:visible;mso-wrap-style:square;mso-wrap-distance-left:9pt;mso-wrap-distance-top:0;mso-wrap-distance-right:9pt;mso-wrap-distance-bottom:0;mso-position-horizontal:absolute;mso-position-horizontal-relative:text;mso-position-vertical:absolute;mso-position-vertical-relative:text;v-text-anchor:middle" o:gfxdata="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" filled="f" strokecolor="#5b9bd5 [3204]" strokeweight="3pt"/>
             </w:pict>
           </mc:Fallback>
         </mc:AlternateContent>
@@ -118,7 +118,7 @@
         <w:rPr>
           <w:rFonts w:ascii="Times New Roman" w:hAnsi="Times New Roman" w:cs="Times New Roman"/>
           <w:noProof/>
-          <w:lang w:eastAsia="en-US"/>
+          <w:lang w:eastAsia="ja-JP"/>
         </w:rPr>
         <w:drawing>
           <wp:inline distT="0" distB="0" distL="114300" distR="114300" wp14:anchorId="0B36E645" wp14:editId="542CA534">
@@ -329,7 +329,7 @@
           <w:noProof/>
           <w:sz w:val="44"/>
           <w:szCs w:val="44"/>
-          <w:lang w:eastAsia="en-US"/>
+          <w:lang w:eastAsia="ja-JP"/>
         </w:rPr>
         <mc:AlternateContent>
           <mc:Choice Requires="wps">
@@ -386,7 +386,7 @@
           </mc:Choice>
           <mc:Fallback>
             <w:pict>
-              <v:shape w14:anchorId="31B083A6" id="Round Diagonal Corner Rectangle 6" o:spid="_x0000_s1026" style="position:absolute;margin-left:17.8pt;margin-top:47.4pt;width:388.25pt;height:205.2pt;z-index:251659264;visibility:visible;mso-wrap-style:square;mso-wrap-distance-left:9pt;mso-wrap-distance-top:0;mso-wrap-distance-right:9pt;mso-wrap-distance-bottom:0;mso-position-horizontal:absolute;mso-position-horizontal-relative:text;mso-position-vertical:absolute;mso-position-vertical-relative:text;v-text-anchor:middle" coordsize="4930775,2606040" o:gfxdata="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" path="m434349,l4930775,r,l4930775,2171691v,239884,-194465,434349,-434349,434349l,2606040r,l,434349c,194465,194465,,434349,xe" filled="f" strokecolor="#5b9bd5 [3204]" strokeweight="2.25pt">
+              <v:shape w14:anchorId="6D814F3C" id="Round Diagonal Corner Rectangle 6" o:spid="_x0000_s1026" style="position:absolute;margin-left:17.8pt;margin-top:47.4pt;width:388.25pt;height:205.2pt;z-index:251659264;visibility:visible;mso-wrap-style:square;mso-wrap-distance-left:9pt;mso-wrap-distance-top:0;mso-wrap-distance-right:9pt;mso-wrap-distance-bottom:0;mso-position-horizontal:absolute;mso-position-horizontal-relative:text;mso-position-vertical:absolute;mso-position-vertical-relative:text;v-text-anchor:middle" coordsize="4930775,2606040" o:gfxdata="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" path="m434349,l4930775,r,l4930775,2171691v,239884,-194465,434349,-434349,434349l,2606040r,l,434349c,194465,194465,,434349,xe" filled="f" strokecolor="#5b9bd5 [3204]" strokeweight="2.25pt">
                 <v:stroke joinstyle="miter"/>
                 <v:path arrowok="t" o:connecttype="custom" o:connectlocs="434349,0;4930775,0;4930775,0;4930775,2171691;4496426,2606040;0,2606040;0,2606040;0,434349;434349,0" o:connectangles="0,0,0,0,0,0,0,0,0"/>
               </v:shape>
@@ -400,7 +400,7 @@
           <w:noProof/>
           <w:sz w:val="44"/>
           <w:szCs w:val="44"/>
-          <w:lang w:eastAsia="en-US"/>
+          <w:lang w:eastAsia="ja-JP"/>
         </w:rPr>
         <mc:AlternateContent>
           <mc:Choice Requires="wps">
@@ -2086,7 +2086,12 @@
     <w:p>
       <w:pPr>
         <w:pStyle w:val="Heading1"/>
+        <w:numPr>
+          <w:ilvl w:val="0"/>
+          <w:numId w:val="0"/>
+        </w:numPr>
         <w:spacing w:line="360" w:lineRule="auto"/>
+        <w:ind w:left="432" w:hanging="432"/>
         <w:rPr>
           <w:rFonts w:ascii="Times New Roman" w:hAnsi="Times New Roman" w:cs="Times New Roman"/>
           <w:b w:val="0"/>
@@ -3890,11 +3895,11 @@
       <w:r>
         <w:rPr>
           <w:noProof/>
-          <w:lang w:eastAsia="en-US"/>
+          <w:lang w:eastAsia="ja-JP"/>
         </w:rPr>
         <w:drawing>
-          <wp:inline distT="0" distB="0" distL="0" distR="0" wp14:anchorId="40A8685A" wp14:editId="149B06C8">
-            <wp:extent cx="5772785" cy="4438650"/>
+          <wp:inline distT="0" distB="0" distL="0" distR="0" wp14:anchorId="40A8685A" wp14:editId="11B503AE">
+            <wp:extent cx="5772785" cy="4972050"/>
             <wp:effectExtent l="0" t="0" r="0" b="0"/>
             <wp:docPr id="1" name="Picture 1"/>
             <wp:cNvGraphicFramePr>
@@ -3916,7 +3921,7 @@
                   <pic:spPr>
                     <a:xfrm>
                       <a:off x="0" y="0"/>
-                      <a:ext cx="5781241" cy="4445152"/>
+                      <a:ext cx="5781247" cy="4979338"/>
                     </a:xfrm>
                     <a:prstGeom prst="rect">
                       <a:avLst/>
@@ -3928,7 +3933,19 @@
           </wp:inline>
         </w:drawing>
       </w:r>
-    </w:p>
+      <w:bookmarkStart w:id="8" w:name="_GoBack"/>
+      <w:bookmarkEnd w:id="8"/>
+    </w:p>
+    <w:p/>
+    <w:p/>
+    <w:p/>
+    <w:p/>
+    <w:p/>
+    <w:p/>
+    <w:p/>
+    <w:p/>
+    <w:p/>
+    <w:p/>
     <w:p>
       <w:pPr>
         <w:pStyle w:val="Heading2"/>
@@ -3941,7 +3958,7 @@
           <w:rFonts w:ascii="Times New Roman" w:hAnsi="Times New Roman" w:cs="Times New Roman"/>
         </w:rPr>
       </w:pPr>
-      <w:bookmarkStart w:id="8" w:name="_Toc197841984"/>
+      <w:bookmarkStart w:id="9" w:name="_Toc197841984"/>
       <w:r>
         <w:rPr>
           <w:rFonts w:ascii="Times New Roman" w:hAnsi="Times New Roman" w:cs="Times New Roman"/>
@@ -3949,19 +3966,1258 @@
           <w:sz w:val="40"/>
           <w:szCs w:val="40"/>
         </w:rPr>
+        <w:lastRenderedPageBreak/>
         <w:t>Chức Năng Chi Tiết</w:t>
       </w:r>
-      <w:bookmarkEnd w:id="8"/>
+      <w:bookmarkEnd w:id="9"/>
       <w:r>
         <w:rPr>
           <w:rFonts w:ascii="Times New Roman" w:hAnsi="Times New Roman" w:cs="Times New Roman"/>
         </w:rPr>
         <w:t xml:space="preserve"> </w:t>
       </w:r>
-      <w:bookmarkStart w:id="9" w:name="_Toc12210"/>
-      <w:bookmarkStart w:id="10" w:name="_Toc22136"/>
-      <w:bookmarkStart w:id="11" w:name="_GoBack"/>
-      <w:bookmarkEnd w:id="11"/>
+      <w:bookmarkStart w:id="10" w:name="_Toc12210"/>
+      <w:bookmarkStart w:id="11" w:name="_Toc22136"/>
+    </w:p>
+    <w:p>
+      <w:pPr>
+        <w:rPr>
+          <w:rFonts w:ascii="Times New Roman" w:hAnsi="Times New Roman" w:cs="Times New Roman"/>
+        </w:rPr>
+      </w:pPr>
+      <w:r>
+        <w:rPr>
+          <w:rFonts w:ascii="Times New Roman" w:hAnsi="Times New Roman" w:cs="Times New Roman"/>
+          <w:b/>
+          <w:bCs/>
+          <w:sz w:val="32"/>
+          <w:szCs w:val="32"/>
+        </w:rPr>
+        <w:t>GIAO DIỆN ĐĂNG NHẬP</w:t>
+      </w:r>
+    </w:p>
+    <w:p>
+      <w:pPr>
+        <w:pStyle w:val="NormalWeb"/>
+        <w:spacing w:before="0" w:after="0"/>
+        <w:ind w:left="360"/>
+        <w:rPr>
+          <w:sz w:val="32"/>
+          <w:szCs w:val="32"/>
+        </w:rPr>
+      </w:pPr>
+      <w:r>
+        <w:rPr>
+          <w:sz w:val="32"/>
+          <w:szCs w:val="32"/>
+        </w:rPr>
+        <w:t>- Hệ thống đăng nhập được bảo mật, đảm bảo quyền truy cập an toàn cho từng loại tài khoản.</w:t>
+      </w:r>
+    </w:p>
+    <w:p>
+      <w:pPr>
+        <w:pStyle w:val="ListParagraph"/>
+        <w:ind w:left="360"/>
+        <w:rPr>
+          <w:rFonts w:ascii="Times New Roman" w:hAnsi="Times New Roman" w:cs="Times New Roman"/>
+          <w:b/>
+          <w:bCs/>
+          <w:sz w:val="32"/>
+          <w:szCs w:val="32"/>
+        </w:rPr>
+      </w:pPr>
+      <w:r>
+        <w:rPr>
+          <w:rFonts w:ascii="Times New Roman" w:hAnsi="Times New Roman" w:cs="Times New Roman"/>
+          <w:b/>
+          <w:bCs/>
+          <w:sz w:val="32"/>
+          <w:szCs w:val="32"/>
+        </w:rPr>
+        <w:t>- Phân quyền người dùng:</w:t>
+      </w:r>
+    </w:p>
+    <w:p>
+      <w:pPr>
+        <w:pStyle w:val="ListParagraph"/>
+        <w:spacing w:beforeAutospacing="1" w:afterAutospacing="1"/>
+        <w:rPr>
+          <w:rFonts w:ascii="Times New Roman" w:hAnsi="Times New Roman" w:cs="Times New Roman"/>
+          <w:sz w:val="32"/>
+          <w:szCs w:val="32"/>
+        </w:rPr>
+      </w:pPr>
+      <w:r>
+        <w:rPr>
+          <w:rStyle w:val="Strong"/>
+          <w:rFonts w:ascii="Times New Roman" w:hAnsi="Times New Roman" w:cs="Times New Roman"/>
+          <w:b w:val="0"/>
+          <w:bCs w:val="0"/>
+          <w:sz w:val="32"/>
+          <w:szCs w:val="32"/>
+        </w:rPr>
+        <w:t>+</w:t>
+      </w:r>
+      <w:r>
+        <w:rPr>
+          <w:rStyle w:val="Strong"/>
+          <w:rFonts w:ascii="Times New Roman" w:hAnsi="Times New Roman" w:cs="Times New Roman"/>
+          <w:sz w:val="32"/>
+          <w:szCs w:val="32"/>
+        </w:rPr>
+        <w:t xml:space="preserve"> Admin:</w:t>
+      </w:r>
+      <w:r>
+        <w:rPr>
+          <w:rFonts w:ascii="Times New Roman" w:hAnsi="Times New Roman" w:cs="Times New Roman"/>
+          <w:sz w:val="32"/>
+          <w:szCs w:val="32"/>
+        </w:rPr>
+        <w:t xml:space="preserve"> Có toàn quyền quản lý và sử dụng tất cả các </w:t>
+      </w:r>
+      <w:r>
+        <w:rPr>
+          <w:rFonts w:ascii="Times New Roman" w:hAnsi="Times New Roman" w:cs="Times New Roman"/>
+          <w:sz w:val="32"/>
+          <w:szCs w:val="32"/>
+        </w:rPr>
+        <w:tab/>
+      </w:r>
+      <w:r>
+        <w:rPr>
+          <w:rFonts w:ascii="Times New Roman" w:hAnsi="Times New Roman" w:cs="Times New Roman"/>
+          <w:sz w:val="32"/>
+          <w:szCs w:val="32"/>
+        </w:rPr>
+        <w:tab/>
+      </w:r>
+      <w:r>
+        <w:rPr>
+          <w:rFonts w:ascii="Times New Roman" w:hAnsi="Times New Roman" w:cs="Times New Roman"/>
+          <w:sz w:val="32"/>
+          <w:szCs w:val="32"/>
+        </w:rPr>
+        <w:tab/>
+      </w:r>
+      <w:r>
+        <w:rPr>
+          <w:rFonts w:ascii="Times New Roman" w:hAnsi="Times New Roman" w:cs="Times New Roman"/>
+          <w:sz w:val="32"/>
+          <w:szCs w:val="32"/>
+        </w:rPr>
+        <w:tab/>
+        <w:t>chức năng trong ứng dụng.</w:t>
+      </w:r>
+    </w:p>
+    <w:p>
+      <w:pPr>
+        <w:pStyle w:val="NormalWeb"/>
+        <w:spacing w:before="0" w:after="0"/>
+        <w:ind w:left="720"/>
+        <w:rPr>
+          <w:sz w:val="32"/>
+          <w:szCs w:val="32"/>
+        </w:rPr>
+      </w:pPr>
+      <w:r>
+        <w:rPr>
+          <w:rStyle w:val="Strong"/>
+          <w:sz w:val="32"/>
+          <w:szCs w:val="32"/>
+        </w:rPr>
+        <w:t>+ Nhân viên:</w:t>
+      </w:r>
+      <w:r>
+        <w:rPr>
+          <w:sz w:val="32"/>
+          <w:szCs w:val="32"/>
+        </w:rPr>
+        <w:t xml:space="preserve"> Chỉ được phép xem báo cáo, thêm tài khoản </w:t>
+      </w:r>
+      <w:r>
+        <w:rPr>
+          <w:sz w:val="32"/>
+          <w:szCs w:val="32"/>
+        </w:rPr>
+        <w:tab/>
+      </w:r>
+      <w:r>
+        <w:rPr>
+          <w:sz w:val="32"/>
+          <w:szCs w:val="32"/>
+        </w:rPr>
+        <w:tab/>
+        <w:t>khách hàng và quản lý biên lai trong ứng dụng.</w:t>
+      </w:r>
+    </w:p>
+    <w:p>
+      <w:r>
+        <w:rPr>
+          <w:noProof/>
+          <w:lang w:eastAsia="ja-JP"/>
+        </w:rPr>
+        <w:drawing>
+          <wp:inline distT="0" distB="0" distL="0" distR="0" wp14:anchorId="272BC427" wp14:editId="483FDCC6">
+            <wp:extent cx="5274310" cy="3448050"/>
+            <wp:effectExtent l="0" t="0" r="2540" b="0"/>
+            <wp:docPr id="2" name="Picture 2"/>
+            <wp:cNvGraphicFramePr>
+              <a:graphicFrameLocks xmlns:a="http://schemas.openxmlformats.org/drawingml/2006/main" noChangeAspect="1"/>
+            </wp:cNvGraphicFramePr>
+            <a:graphic xmlns:a="http://schemas.openxmlformats.org/drawingml/2006/main">
+              <a:graphicData uri="http://schemas.openxmlformats.org/drawingml/2006/picture">
+                <pic:pic xmlns:pic="http://schemas.openxmlformats.org/drawingml/2006/picture">
+                  <pic:nvPicPr>
+                    <pic:cNvPr id="1" name=""/>
+                    <pic:cNvPicPr/>
+                  </pic:nvPicPr>
+                  <pic:blipFill>
+                    <a:blip r:embed="rId13"/>
+                    <a:stretch>
+                      <a:fillRect/>
+                    </a:stretch>
+                  </pic:blipFill>
+                  <pic:spPr>
+                    <a:xfrm>
+                      <a:off x="0" y="0"/>
+                      <a:ext cx="5274310" cy="3448050"/>
+                    </a:xfrm>
+                    <a:prstGeom prst="rect">
+                      <a:avLst/>
+                    </a:prstGeom>
+                  </pic:spPr>
+                </pic:pic>
+              </a:graphicData>
+            </a:graphic>
+          </wp:inline>
+        </w:drawing>
+      </w:r>
+    </w:p>
+    <w:p/>
+    <w:p>
+      <w:pPr>
+        <w:spacing w:line="360" w:lineRule="auto"/>
+        <w:rPr>
+          <w:rFonts w:ascii="Times New Roman" w:hAnsi="Times New Roman" w:cs="Times New Roman"/>
+          <w:b/>
+          <w:sz w:val="32"/>
+          <w:szCs w:val="32"/>
+        </w:rPr>
+      </w:pPr>
+      <w:r>
+        <w:rPr>
+          <w:rFonts w:ascii="Times New Roman" w:hAnsi="Times New Roman" w:cs="Times New Roman"/>
+          <w:b/>
+          <w:sz w:val="32"/>
+          <w:szCs w:val="32"/>
+        </w:rPr>
+        <w:t>BẢNG MÀN HÌNH ĐĂNG NHẬP</w:t>
+      </w:r>
+    </w:p>
+    <w:tbl>
+      <w:tblPr>
+        <w:tblW w:w="8788" w:type="dxa"/>
+        <w:tblBorders>
+          <w:top w:val="single" w:sz="4" w:space="0" w:color="000000"/>
+          <w:left w:val="single" w:sz="4" w:space="0" w:color="000000"/>
+          <w:bottom w:val="single" w:sz="4" w:space="0" w:color="000000"/>
+          <w:right w:val="single" w:sz="4" w:space="0" w:color="000000"/>
+          <w:insideH w:val="single" w:sz="4" w:space="0" w:color="000000"/>
+          <w:insideV w:val="single" w:sz="4" w:space="0" w:color="000000"/>
+        </w:tblBorders>
+        <w:tblLayout w:type="fixed"/>
+        <w:tblLook w:val="0400" w:firstRow="0" w:lastRow="0" w:firstColumn="0" w:lastColumn="0" w:noHBand="0" w:noVBand="1"/>
+      </w:tblPr>
+      <w:tblGrid>
+        <w:gridCol w:w="567"/>
+        <w:gridCol w:w="1460"/>
+        <w:gridCol w:w="1091"/>
+        <w:gridCol w:w="1276"/>
+        <w:gridCol w:w="850"/>
+        <w:gridCol w:w="1164"/>
+        <w:gridCol w:w="2380"/>
+      </w:tblGrid>
+      <w:tr>
+        <w:trPr>
+          <w:trHeight w:val="1098"/>
+        </w:trPr>
+        <w:tc>
+          <w:tcPr>
+            <w:tcW w:w="567" w:type="dxa"/>
+          </w:tcPr>
+          <w:p>
+            <w:pPr>
+              <w:spacing w:before="240" w:line="276" w:lineRule="auto"/>
+              <w:jc w:val="center"/>
+              <w:rPr>
+                <w:rFonts w:ascii="Times New Roman" w:eastAsia="Times New Roman" w:hAnsi="Times New Roman" w:cs="Times New Roman"/>
+                <w:b/>
+                <w:sz w:val="26"/>
+                <w:szCs w:val="26"/>
+              </w:rPr>
+            </w:pPr>
+            <w:r>
+              <w:rPr>
+                <w:rFonts w:ascii="Times New Roman" w:eastAsia="Times New Roman" w:hAnsi="Times New Roman" w:cs="Times New Roman"/>
+                <w:b/>
+                <w:sz w:val="26"/>
+                <w:szCs w:val="26"/>
+              </w:rPr>
+              <w:t>No</w:t>
+            </w:r>
+          </w:p>
+        </w:tc>
+        <w:tc>
+          <w:tcPr>
+            <w:tcW w:w="1460" w:type="dxa"/>
+          </w:tcPr>
+          <w:p>
+            <w:pPr>
+              <w:spacing w:before="240" w:line="276" w:lineRule="auto"/>
+              <w:jc w:val="center"/>
+              <w:rPr>
+                <w:rFonts w:ascii="Times New Roman" w:eastAsia="Times New Roman" w:hAnsi="Times New Roman" w:cs="Times New Roman"/>
+                <w:b/>
+                <w:sz w:val="26"/>
+                <w:szCs w:val="26"/>
+              </w:rPr>
+            </w:pPr>
+            <w:r>
+              <w:rPr>
+                <w:rFonts w:ascii="Times New Roman" w:eastAsia="Times New Roman" w:hAnsi="Times New Roman" w:cs="Times New Roman"/>
+                <w:b/>
+                <w:sz w:val="26"/>
+                <w:szCs w:val="26"/>
+              </w:rPr>
+              <w:t>Field name</w:t>
+            </w:r>
+          </w:p>
+        </w:tc>
+        <w:tc>
+          <w:tcPr>
+            <w:tcW w:w="1091" w:type="dxa"/>
+          </w:tcPr>
+          <w:p>
+            <w:pPr>
+              <w:spacing w:before="240" w:line="276" w:lineRule="auto"/>
+              <w:jc w:val="center"/>
+              <w:rPr>
+                <w:rFonts w:ascii="Times New Roman" w:eastAsia="Times New Roman" w:hAnsi="Times New Roman" w:cs="Times New Roman"/>
+                <w:b/>
+                <w:sz w:val="26"/>
+                <w:szCs w:val="26"/>
+              </w:rPr>
+            </w:pPr>
+            <w:r>
+              <w:rPr>
+                <w:rFonts w:ascii="Times New Roman" w:eastAsia="Times New Roman" w:hAnsi="Times New Roman" w:cs="Times New Roman"/>
+                <w:b/>
+                <w:sz w:val="26"/>
+                <w:szCs w:val="26"/>
+              </w:rPr>
+              <w:t>Control type</w:t>
+            </w:r>
+          </w:p>
+        </w:tc>
+        <w:tc>
+          <w:tcPr>
+            <w:tcW w:w="1276" w:type="dxa"/>
+          </w:tcPr>
+          <w:p>
+            <w:pPr>
+              <w:spacing w:before="240" w:line="276" w:lineRule="auto"/>
+              <w:jc w:val="center"/>
+              <w:rPr>
+                <w:rFonts w:ascii="Times New Roman" w:eastAsia="Times New Roman" w:hAnsi="Times New Roman" w:cs="Times New Roman"/>
+                <w:b/>
+                <w:sz w:val="26"/>
+                <w:szCs w:val="26"/>
+              </w:rPr>
+            </w:pPr>
+            <w:r>
+              <w:rPr>
+                <w:rFonts w:ascii="Times New Roman" w:eastAsia="Times New Roman" w:hAnsi="Times New Roman" w:cs="Times New Roman"/>
+                <w:b/>
+                <w:sz w:val="26"/>
+                <w:szCs w:val="26"/>
+              </w:rPr>
+              <w:t>Required</w:t>
+            </w:r>
+          </w:p>
+        </w:tc>
+        <w:tc>
+          <w:tcPr>
+            <w:tcW w:w="850" w:type="dxa"/>
+          </w:tcPr>
+          <w:p>
+            <w:pPr>
+              <w:spacing w:before="240" w:line="276" w:lineRule="auto"/>
+              <w:jc w:val="center"/>
+              <w:rPr>
+                <w:rFonts w:ascii="Times New Roman" w:eastAsia="Times New Roman" w:hAnsi="Times New Roman" w:cs="Times New Roman"/>
+                <w:b/>
+                <w:sz w:val="26"/>
+                <w:szCs w:val="26"/>
+              </w:rPr>
+            </w:pPr>
+            <w:r>
+              <w:rPr>
+                <w:rFonts w:ascii="Times New Roman" w:eastAsia="Times New Roman" w:hAnsi="Times New Roman" w:cs="Times New Roman"/>
+                <w:b/>
+                <w:sz w:val="26"/>
+                <w:szCs w:val="26"/>
+              </w:rPr>
+              <w:t>Data type</w:t>
+            </w:r>
+          </w:p>
+        </w:tc>
+        <w:tc>
+          <w:tcPr>
+            <w:tcW w:w="1164" w:type="dxa"/>
+          </w:tcPr>
+          <w:p>
+            <w:pPr>
+              <w:spacing w:before="240" w:line="276" w:lineRule="auto"/>
+              <w:jc w:val="center"/>
+              <w:rPr>
+                <w:rFonts w:ascii="Times New Roman" w:eastAsia="Times New Roman" w:hAnsi="Times New Roman" w:cs="Times New Roman"/>
+                <w:b/>
+                <w:sz w:val="26"/>
+                <w:szCs w:val="26"/>
+              </w:rPr>
+            </w:pPr>
+            <w:r>
+              <w:rPr>
+                <w:rFonts w:ascii="Times New Roman" w:eastAsia="Times New Roman" w:hAnsi="Times New Roman" w:cs="Times New Roman"/>
+                <w:b/>
+                <w:sz w:val="26"/>
+                <w:szCs w:val="26"/>
+              </w:rPr>
+              <w:t>Default value</w:t>
+            </w:r>
+          </w:p>
+        </w:tc>
+        <w:tc>
+          <w:tcPr>
+            <w:tcW w:w="2380" w:type="dxa"/>
+          </w:tcPr>
+          <w:p>
+            <w:pPr>
+              <w:spacing w:before="240" w:line="276" w:lineRule="auto"/>
+              <w:jc w:val="center"/>
+              <w:rPr>
+                <w:rFonts w:ascii="Times New Roman" w:eastAsia="Times New Roman" w:hAnsi="Times New Roman" w:cs="Times New Roman"/>
+                <w:b/>
+                <w:sz w:val="26"/>
+                <w:szCs w:val="26"/>
+              </w:rPr>
+            </w:pPr>
+            <w:r>
+              <w:rPr>
+                <w:rFonts w:ascii="Times New Roman" w:eastAsia="Times New Roman" w:hAnsi="Times New Roman" w:cs="Times New Roman"/>
+                <w:b/>
+                <w:sz w:val="26"/>
+                <w:szCs w:val="26"/>
+              </w:rPr>
+              <w:t>Description</w:t>
+            </w:r>
+          </w:p>
+        </w:tc>
+      </w:tr>
+      <w:tr>
+        <w:trPr>
+          <w:trHeight w:val="1098"/>
+        </w:trPr>
+        <w:tc>
+          <w:tcPr>
+            <w:tcW w:w="567" w:type="dxa"/>
+          </w:tcPr>
+          <w:p>
+            <w:pPr>
+              <w:jc w:val="center"/>
+              <w:rPr>
+                <w:rFonts w:ascii="Times New Roman" w:eastAsia="Times New Roman" w:hAnsi="Times New Roman" w:cs="Times New Roman"/>
+                <w:b/>
+                <w:sz w:val="26"/>
+                <w:szCs w:val="26"/>
+              </w:rPr>
+            </w:pPr>
+            <w:r>
+              <w:rPr>
+                <w:rFonts w:ascii="Times New Roman" w:eastAsia="Times New Roman" w:hAnsi="Times New Roman" w:cs="Times New Roman"/>
+                <w:sz w:val="26"/>
+                <w:szCs w:val="26"/>
+              </w:rPr>
+              <w:t>1</w:t>
+            </w:r>
+          </w:p>
+        </w:tc>
+        <w:tc>
+          <w:tcPr>
+            <w:tcW w:w="1460" w:type="dxa"/>
+          </w:tcPr>
+          <w:p>
+            <w:pPr>
+              <w:rPr>
+                <w:rFonts w:ascii="Times New Roman" w:eastAsia="Times New Roman" w:hAnsi="Times New Roman" w:cs="Times New Roman"/>
+                <w:b/>
+                <w:sz w:val="26"/>
+                <w:szCs w:val="26"/>
+              </w:rPr>
+            </w:pPr>
+            <w:r>
+              <w:rPr>
+                <w:rFonts w:ascii="Times New Roman" w:eastAsia="Times New Roman" w:hAnsi="Times New Roman" w:cs="Times New Roman"/>
+                <w:sz w:val="26"/>
+                <w:szCs w:val="26"/>
+              </w:rPr>
+              <w:t>Username</w:t>
+            </w:r>
+          </w:p>
+        </w:tc>
+        <w:tc>
+          <w:tcPr>
+            <w:tcW w:w="1091" w:type="dxa"/>
+          </w:tcPr>
+          <w:p>
+            <w:pPr>
+              <w:jc w:val="center"/>
+              <w:rPr>
+                <w:rFonts w:ascii="Times New Roman" w:eastAsia="Times New Roman" w:hAnsi="Times New Roman" w:cs="Times New Roman"/>
+                <w:b/>
+                <w:sz w:val="26"/>
+                <w:szCs w:val="26"/>
+              </w:rPr>
+            </w:pPr>
+            <w:r>
+              <w:rPr>
+                <w:rFonts w:ascii="Times New Roman" w:eastAsia="Times New Roman" w:hAnsi="Times New Roman" w:cs="Times New Roman"/>
+                <w:sz w:val="26"/>
+                <w:szCs w:val="26"/>
+              </w:rPr>
+              <w:t>Text box</w:t>
+            </w:r>
+          </w:p>
+        </w:tc>
+        <w:tc>
+          <w:tcPr>
+            <w:tcW w:w="1276" w:type="dxa"/>
+          </w:tcPr>
+          <w:p>
+            <w:pPr>
+              <w:jc w:val="center"/>
+              <w:rPr>
+                <w:rFonts w:ascii="Times New Roman" w:eastAsia="Times New Roman" w:hAnsi="Times New Roman" w:cs="Times New Roman"/>
+                <w:b/>
+                <w:sz w:val="26"/>
+                <w:szCs w:val="26"/>
+              </w:rPr>
+            </w:pPr>
+            <w:r>
+              <w:rPr>
+                <w:rFonts w:ascii="Times New Roman" w:eastAsia="Times New Roman" w:hAnsi="Times New Roman" w:cs="Times New Roman"/>
+                <w:sz w:val="26"/>
+                <w:szCs w:val="26"/>
+              </w:rPr>
+              <w:t>Yes</w:t>
+            </w:r>
+          </w:p>
+        </w:tc>
+        <w:tc>
+          <w:tcPr>
+            <w:tcW w:w="850" w:type="dxa"/>
+          </w:tcPr>
+          <w:p>
+            <w:pPr>
+              <w:jc w:val="center"/>
+              <w:rPr>
+                <w:rFonts w:ascii="Times New Roman" w:eastAsia="Times New Roman" w:hAnsi="Times New Roman" w:cs="Times New Roman"/>
+                <w:b/>
+                <w:sz w:val="26"/>
+                <w:szCs w:val="26"/>
+              </w:rPr>
+            </w:pPr>
+            <w:r>
+              <w:rPr>
+                <w:rFonts w:ascii="Times New Roman" w:eastAsia="Times New Roman" w:hAnsi="Times New Roman" w:cs="Times New Roman"/>
+                <w:sz w:val="26"/>
+                <w:szCs w:val="26"/>
+              </w:rPr>
+              <w:t>Text</w:t>
+            </w:r>
+          </w:p>
+        </w:tc>
+        <w:tc>
+          <w:tcPr>
+            <w:tcW w:w="1164" w:type="dxa"/>
+          </w:tcPr>
+          <w:p>
+            <w:pPr>
+              <w:jc w:val="center"/>
+              <w:rPr>
+                <w:rFonts w:ascii="Times New Roman" w:eastAsia="Times New Roman" w:hAnsi="Times New Roman" w:cs="Times New Roman"/>
+                <w:b/>
+                <w:sz w:val="26"/>
+                <w:szCs w:val="26"/>
+              </w:rPr>
+            </w:pPr>
+            <w:r>
+              <w:rPr>
+                <w:rFonts w:ascii="Times New Roman" w:eastAsia="Times New Roman" w:hAnsi="Times New Roman" w:cs="Times New Roman"/>
+                <w:sz w:val="26"/>
+                <w:szCs w:val="26"/>
+              </w:rPr>
+              <w:t>N/A</w:t>
+            </w:r>
+          </w:p>
+        </w:tc>
+        <w:tc>
+          <w:tcPr>
+            <w:tcW w:w="2380" w:type="dxa"/>
+          </w:tcPr>
+          <w:p>
+            <w:pPr>
+              <w:rPr>
+                <w:rFonts w:ascii="Times New Roman" w:eastAsia="Times New Roman" w:hAnsi="Times New Roman" w:cs="Times New Roman"/>
+                <w:b/>
+                <w:sz w:val="26"/>
+                <w:szCs w:val="26"/>
+              </w:rPr>
+            </w:pPr>
+            <w:r>
+              <w:rPr>
+                <w:rFonts w:ascii="Times New Roman" w:eastAsia="Times New Roman" w:hAnsi="Times New Roman" w:cs="Times New Roman"/>
+                <w:sz w:val="26"/>
+                <w:szCs w:val="26"/>
+              </w:rPr>
+              <w:t>Nhập tên đăng nhập</w:t>
+            </w:r>
+          </w:p>
+        </w:tc>
+      </w:tr>
+      <w:tr>
+        <w:trPr>
+          <w:trHeight w:val="1098"/>
+        </w:trPr>
+        <w:tc>
+          <w:tcPr>
+            <w:tcW w:w="567" w:type="dxa"/>
+          </w:tcPr>
+          <w:p>
+            <w:pPr>
+              <w:jc w:val="center"/>
+              <w:rPr>
+                <w:rFonts w:ascii="Times New Roman" w:eastAsia="Times New Roman" w:hAnsi="Times New Roman" w:cs="Times New Roman"/>
+                <w:sz w:val="26"/>
+                <w:szCs w:val="26"/>
+              </w:rPr>
+            </w:pPr>
+            <w:r>
+              <w:rPr>
+                <w:rFonts w:ascii="Times New Roman" w:eastAsia="Times New Roman" w:hAnsi="Times New Roman" w:cs="Times New Roman"/>
+                <w:sz w:val="26"/>
+                <w:szCs w:val="26"/>
+              </w:rPr>
+              <w:lastRenderedPageBreak/>
+              <w:t>2</w:t>
+            </w:r>
+          </w:p>
+        </w:tc>
+        <w:tc>
+          <w:tcPr>
+            <w:tcW w:w="1460" w:type="dxa"/>
+          </w:tcPr>
+          <w:p>
+            <w:pPr>
+              <w:rPr>
+                <w:rFonts w:ascii="Times New Roman" w:eastAsia="Times New Roman" w:hAnsi="Times New Roman" w:cs="Times New Roman"/>
+                <w:sz w:val="26"/>
+                <w:szCs w:val="26"/>
+              </w:rPr>
+            </w:pPr>
+            <w:r>
+              <w:rPr>
+                <w:rFonts w:ascii="Times New Roman" w:eastAsia="Times New Roman" w:hAnsi="Times New Roman" w:cs="Times New Roman"/>
+                <w:sz w:val="26"/>
+                <w:szCs w:val="26"/>
+              </w:rPr>
+              <w:t>Password</w:t>
+            </w:r>
+          </w:p>
+        </w:tc>
+        <w:tc>
+          <w:tcPr>
+            <w:tcW w:w="1091" w:type="dxa"/>
+          </w:tcPr>
+          <w:p>
+            <w:pPr>
+              <w:jc w:val="center"/>
+              <w:rPr>
+                <w:rFonts w:ascii="Times New Roman" w:eastAsia="Times New Roman" w:hAnsi="Times New Roman" w:cs="Times New Roman"/>
+                <w:sz w:val="26"/>
+                <w:szCs w:val="26"/>
+              </w:rPr>
+            </w:pPr>
+            <w:r>
+              <w:rPr>
+                <w:rFonts w:ascii="Times New Roman" w:eastAsia="Times New Roman" w:hAnsi="Times New Roman" w:cs="Times New Roman"/>
+                <w:sz w:val="26"/>
+                <w:szCs w:val="26"/>
+              </w:rPr>
+              <w:t>Text box</w:t>
+            </w:r>
+          </w:p>
+        </w:tc>
+        <w:tc>
+          <w:tcPr>
+            <w:tcW w:w="1276" w:type="dxa"/>
+          </w:tcPr>
+          <w:p>
+            <w:pPr>
+              <w:jc w:val="center"/>
+              <w:rPr>
+                <w:rFonts w:ascii="Times New Roman" w:eastAsia="Times New Roman" w:hAnsi="Times New Roman" w:cs="Times New Roman"/>
+                <w:sz w:val="26"/>
+                <w:szCs w:val="26"/>
+              </w:rPr>
+            </w:pPr>
+            <w:r>
+              <w:rPr>
+                <w:rFonts w:ascii="Times New Roman" w:eastAsia="Times New Roman" w:hAnsi="Times New Roman" w:cs="Times New Roman"/>
+                <w:sz w:val="26"/>
+                <w:szCs w:val="26"/>
+              </w:rPr>
+              <w:t>Yes</w:t>
+            </w:r>
+          </w:p>
+        </w:tc>
+        <w:tc>
+          <w:tcPr>
+            <w:tcW w:w="850" w:type="dxa"/>
+          </w:tcPr>
+          <w:p>
+            <w:pPr>
+              <w:jc w:val="center"/>
+              <w:rPr>
+                <w:rFonts w:ascii="Times New Roman" w:eastAsia="Times New Roman" w:hAnsi="Times New Roman" w:cs="Times New Roman"/>
+                <w:sz w:val="26"/>
+                <w:szCs w:val="26"/>
+              </w:rPr>
+            </w:pPr>
+            <w:r>
+              <w:rPr>
+                <w:rFonts w:ascii="Times New Roman" w:eastAsia="Times New Roman" w:hAnsi="Times New Roman" w:cs="Times New Roman"/>
+                <w:sz w:val="26"/>
+                <w:szCs w:val="26"/>
+              </w:rPr>
+              <w:t>Text</w:t>
+            </w:r>
+          </w:p>
+        </w:tc>
+        <w:tc>
+          <w:tcPr>
+            <w:tcW w:w="1164" w:type="dxa"/>
+          </w:tcPr>
+          <w:p>
+            <w:pPr>
+              <w:jc w:val="center"/>
+              <w:rPr>
+                <w:rFonts w:ascii="Times New Roman" w:eastAsia="Times New Roman" w:hAnsi="Times New Roman" w:cs="Times New Roman"/>
+                <w:sz w:val="26"/>
+                <w:szCs w:val="26"/>
+              </w:rPr>
+            </w:pPr>
+            <w:r>
+              <w:rPr>
+                <w:rFonts w:ascii="Times New Roman" w:eastAsia="Times New Roman" w:hAnsi="Times New Roman" w:cs="Times New Roman"/>
+                <w:sz w:val="26"/>
+                <w:szCs w:val="26"/>
+              </w:rPr>
+              <w:t>N/A</w:t>
+            </w:r>
+          </w:p>
+        </w:tc>
+        <w:tc>
+          <w:tcPr>
+            <w:tcW w:w="2380" w:type="dxa"/>
+          </w:tcPr>
+          <w:p>
+            <w:pPr>
+              <w:rPr>
+                <w:rFonts w:ascii="Times New Roman" w:eastAsia="Times New Roman" w:hAnsi="Times New Roman" w:cs="Times New Roman"/>
+                <w:sz w:val="26"/>
+                <w:szCs w:val="26"/>
+              </w:rPr>
+            </w:pPr>
+            <w:r>
+              <w:rPr>
+                <w:rFonts w:ascii="Times New Roman" w:eastAsia="Times New Roman" w:hAnsi="Times New Roman" w:cs="Times New Roman"/>
+                <w:sz w:val="26"/>
+                <w:szCs w:val="26"/>
+              </w:rPr>
+              <w:t>Nhập mật khẩu</w:t>
+            </w:r>
+          </w:p>
+        </w:tc>
+      </w:tr>
+      <w:tr>
+        <w:trPr>
+          <w:trHeight w:val="1098"/>
+        </w:trPr>
+        <w:tc>
+          <w:tcPr>
+            <w:tcW w:w="567" w:type="dxa"/>
+          </w:tcPr>
+          <w:p>
+            <w:pPr>
+              <w:jc w:val="center"/>
+              <w:rPr>
+                <w:rFonts w:ascii="Times New Roman" w:eastAsia="Times New Roman" w:hAnsi="Times New Roman" w:cs="Times New Roman"/>
+                <w:sz w:val="26"/>
+                <w:szCs w:val="26"/>
+              </w:rPr>
+            </w:pPr>
+            <w:r>
+              <w:rPr>
+                <w:rFonts w:ascii="Times New Roman" w:eastAsia="Times New Roman" w:hAnsi="Times New Roman" w:cs="Times New Roman"/>
+                <w:sz w:val="26"/>
+                <w:szCs w:val="26"/>
+              </w:rPr>
+              <w:t>3</w:t>
+            </w:r>
+          </w:p>
+        </w:tc>
+        <w:tc>
+          <w:tcPr>
+            <w:tcW w:w="1460" w:type="dxa"/>
+          </w:tcPr>
+          <w:p>
+            <w:pPr>
+              <w:rPr>
+                <w:rFonts w:ascii="Times New Roman" w:eastAsia="Times New Roman" w:hAnsi="Times New Roman" w:cs="Times New Roman"/>
+                <w:sz w:val="26"/>
+                <w:szCs w:val="26"/>
+              </w:rPr>
+            </w:pPr>
+            <w:r>
+              <w:rPr>
+                <w:rFonts w:ascii="Times New Roman" w:eastAsia="Times New Roman" w:hAnsi="Times New Roman" w:cs="Times New Roman"/>
+                <w:sz w:val="26"/>
+                <w:szCs w:val="26"/>
+              </w:rPr>
+              <w:t>Login</w:t>
+            </w:r>
+          </w:p>
+        </w:tc>
+        <w:tc>
+          <w:tcPr>
+            <w:tcW w:w="1091" w:type="dxa"/>
+          </w:tcPr>
+          <w:p>
+            <w:pPr>
+              <w:jc w:val="center"/>
+              <w:rPr>
+                <w:rFonts w:ascii="Times New Roman" w:eastAsia="Times New Roman" w:hAnsi="Times New Roman" w:cs="Times New Roman"/>
+                <w:sz w:val="26"/>
+                <w:szCs w:val="26"/>
+              </w:rPr>
+            </w:pPr>
+            <w:r>
+              <w:rPr>
+                <w:rFonts w:ascii="Times New Roman" w:eastAsia="Times New Roman" w:hAnsi="Times New Roman" w:cs="Times New Roman"/>
+                <w:sz w:val="26"/>
+                <w:szCs w:val="26"/>
+              </w:rPr>
+              <w:t>Button</w:t>
+            </w:r>
+          </w:p>
+        </w:tc>
+        <w:tc>
+          <w:tcPr>
+            <w:tcW w:w="1276" w:type="dxa"/>
+          </w:tcPr>
+          <w:p>
+            <w:pPr>
+              <w:jc w:val="center"/>
+              <w:rPr>
+                <w:rFonts w:ascii="Times New Roman" w:eastAsia="Times New Roman" w:hAnsi="Times New Roman" w:cs="Times New Roman"/>
+                <w:sz w:val="26"/>
+                <w:szCs w:val="26"/>
+              </w:rPr>
+            </w:pPr>
+            <w:r>
+              <w:rPr>
+                <w:rFonts w:ascii="Times New Roman" w:eastAsia="Times New Roman" w:hAnsi="Times New Roman" w:cs="Times New Roman"/>
+                <w:sz w:val="26"/>
+                <w:szCs w:val="26"/>
+              </w:rPr>
+              <w:t>Yes</w:t>
+            </w:r>
+          </w:p>
+        </w:tc>
+        <w:tc>
+          <w:tcPr>
+            <w:tcW w:w="850" w:type="dxa"/>
+          </w:tcPr>
+          <w:p>
+            <w:pPr>
+              <w:jc w:val="center"/>
+              <w:rPr>
+                <w:rFonts w:ascii="Times New Roman" w:eastAsia="Times New Roman" w:hAnsi="Times New Roman" w:cs="Times New Roman"/>
+                <w:sz w:val="26"/>
+                <w:szCs w:val="26"/>
+              </w:rPr>
+            </w:pPr>
+            <w:r>
+              <w:rPr>
+                <w:rFonts w:ascii="Times New Roman" w:eastAsia="Times New Roman" w:hAnsi="Times New Roman" w:cs="Times New Roman"/>
+                <w:sz w:val="26"/>
+                <w:szCs w:val="26"/>
+              </w:rPr>
+              <w:t>N/A</w:t>
+            </w:r>
+          </w:p>
+        </w:tc>
+        <w:tc>
+          <w:tcPr>
+            <w:tcW w:w="1164" w:type="dxa"/>
+          </w:tcPr>
+          <w:p>
+            <w:pPr>
+              <w:jc w:val="center"/>
+              <w:rPr>
+                <w:rFonts w:ascii="Times New Roman" w:eastAsia="Times New Roman" w:hAnsi="Times New Roman" w:cs="Times New Roman"/>
+                <w:sz w:val="26"/>
+                <w:szCs w:val="26"/>
+              </w:rPr>
+            </w:pPr>
+            <w:r>
+              <w:rPr>
+                <w:rFonts w:ascii="Times New Roman" w:eastAsia="Times New Roman" w:hAnsi="Times New Roman" w:cs="Times New Roman"/>
+                <w:sz w:val="26"/>
+                <w:szCs w:val="26"/>
+              </w:rPr>
+              <w:t>N/A</w:t>
+            </w:r>
+          </w:p>
+        </w:tc>
+        <w:tc>
+          <w:tcPr>
+            <w:tcW w:w="2380" w:type="dxa"/>
+          </w:tcPr>
+          <w:p>
+            <w:pPr>
+              <w:rPr>
+                <w:rFonts w:ascii="Times New Roman" w:eastAsia="Times New Roman" w:hAnsi="Times New Roman" w:cs="Times New Roman"/>
+                <w:sz w:val="26"/>
+                <w:szCs w:val="26"/>
+              </w:rPr>
+            </w:pPr>
+            <w:r>
+              <w:rPr>
+                <w:rFonts w:ascii="Times New Roman" w:hAnsi="Times New Roman" w:cs="Times New Roman"/>
+                <w:sz w:val="26"/>
+                <w:szCs w:val="26"/>
+              </w:rPr>
+              <w:t>Khi người dùng nhấn nút này hoặc nhấn Enter, phần mềm sẽ kiểm tra Tên người dùng và Mật khẩu mà người dùng đã nhập. Nếu đúng, phần mềm sẽ chuyển hướng người dùng đến giao diện Menu. Nếu sai, phần mềm sẽ hiển thị thông báo.</w:t>
+            </w:r>
+          </w:p>
+        </w:tc>
+      </w:tr>
+      <w:tr>
+        <w:trPr>
+          <w:trHeight w:val="1098"/>
+        </w:trPr>
+        <w:tc>
+          <w:tcPr>
+            <w:tcW w:w="567" w:type="dxa"/>
+          </w:tcPr>
+          <w:p>
+            <w:pPr>
+              <w:jc w:val="center"/>
+              <w:rPr>
+                <w:rFonts w:ascii="Times New Roman" w:eastAsia="Times New Roman" w:hAnsi="Times New Roman" w:cs="Times New Roman"/>
+                <w:sz w:val="26"/>
+                <w:szCs w:val="26"/>
+              </w:rPr>
+            </w:pPr>
+            <w:r>
+              <w:rPr>
+                <w:rFonts w:ascii="Times New Roman" w:eastAsia="Times New Roman" w:hAnsi="Times New Roman" w:cs="Times New Roman"/>
+                <w:sz w:val="26"/>
+                <w:szCs w:val="26"/>
+              </w:rPr>
+              <w:t>4</w:t>
+            </w:r>
+          </w:p>
+        </w:tc>
+        <w:tc>
+          <w:tcPr>
+            <w:tcW w:w="1460" w:type="dxa"/>
+          </w:tcPr>
+          <w:p>
+            <w:pPr>
+              <w:rPr>
+                <w:rFonts w:ascii="Times New Roman" w:eastAsia="Times New Roman" w:hAnsi="Times New Roman" w:cs="Times New Roman"/>
+                <w:sz w:val="26"/>
+                <w:szCs w:val="26"/>
+              </w:rPr>
+            </w:pPr>
+            <w:r>
+              <w:rPr>
+                <w:rFonts w:ascii="Times New Roman" w:eastAsia="Times New Roman" w:hAnsi="Times New Roman" w:cs="Times New Roman"/>
+                <w:sz w:val="26"/>
+                <w:szCs w:val="26"/>
+              </w:rPr>
+              <w:t>Show Password</w:t>
+            </w:r>
+          </w:p>
+        </w:tc>
+        <w:tc>
+          <w:tcPr>
+            <w:tcW w:w="1091" w:type="dxa"/>
+          </w:tcPr>
+          <w:p>
+            <w:pPr>
+              <w:jc w:val="center"/>
+              <w:rPr>
+                <w:rFonts w:ascii="Times New Roman" w:eastAsia="Times New Roman" w:hAnsi="Times New Roman" w:cs="Times New Roman"/>
+                <w:sz w:val="26"/>
+                <w:szCs w:val="26"/>
+              </w:rPr>
+            </w:pPr>
+            <w:r>
+              <w:rPr>
+                <w:rFonts w:ascii="Times New Roman" w:eastAsia="Times New Roman" w:hAnsi="Times New Roman" w:cs="Times New Roman"/>
+                <w:sz w:val="26"/>
+                <w:szCs w:val="26"/>
+              </w:rPr>
+              <w:t>Check</w:t>
+            </w:r>
+          </w:p>
+          <w:p>
+            <w:pPr>
+              <w:jc w:val="center"/>
+              <w:rPr>
+                <w:rFonts w:ascii="Times New Roman" w:eastAsia="Times New Roman" w:hAnsi="Times New Roman" w:cs="Times New Roman"/>
+                <w:sz w:val="26"/>
+                <w:szCs w:val="26"/>
+              </w:rPr>
+            </w:pPr>
+            <w:r>
+              <w:rPr>
+                <w:rFonts w:ascii="Times New Roman" w:eastAsia="Times New Roman" w:hAnsi="Times New Roman" w:cs="Times New Roman"/>
+                <w:sz w:val="26"/>
+                <w:szCs w:val="26"/>
+              </w:rPr>
+              <w:t>box</w:t>
+            </w:r>
+          </w:p>
+        </w:tc>
+        <w:tc>
+          <w:tcPr>
+            <w:tcW w:w="1276" w:type="dxa"/>
+          </w:tcPr>
+          <w:p>
+            <w:pPr>
+              <w:jc w:val="center"/>
+              <w:rPr>
+                <w:rFonts w:ascii="Times New Roman" w:eastAsia="Times New Roman" w:hAnsi="Times New Roman" w:cs="Times New Roman"/>
+                <w:sz w:val="26"/>
+                <w:szCs w:val="26"/>
+              </w:rPr>
+            </w:pPr>
+            <w:r>
+              <w:rPr>
+                <w:rFonts w:ascii="Times New Roman" w:eastAsia="Times New Roman" w:hAnsi="Times New Roman" w:cs="Times New Roman"/>
+                <w:sz w:val="26"/>
+                <w:szCs w:val="26"/>
+              </w:rPr>
+              <w:t>No</w:t>
+            </w:r>
+          </w:p>
+        </w:tc>
+        <w:tc>
+          <w:tcPr>
+            <w:tcW w:w="850" w:type="dxa"/>
+          </w:tcPr>
+          <w:p>
+            <w:pPr>
+              <w:jc w:val="center"/>
+              <w:rPr>
+                <w:rFonts w:ascii="Times New Roman" w:eastAsia="Times New Roman" w:hAnsi="Times New Roman" w:cs="Times New Roman"/>
+                <w:sz w:val="26"/>
+                <w:szCs w:val="26"/>
+              </w:rPr>
+            </w:pPr>
+            <w:r>
+              <w:rPr>
+                <w:rFonts w:ascii="Times New Roman" w:eastAsia="Times New Roman" w:hAnsi="Times New Roman" w:cs="Times New Roman"/>
+                <w:sz w:val="26"/>
+                <w:szCs w:val="26"/>
+              </w:rPr>
+              <w:t>N/A</w:t>
+            </w:r>
+          </w:p>
+        </w:tc>
+        <w:tc>
+          <w:tcPr>
+            <w:tcW w:w="1164" w:type="dxa"/>
+          </w:tcPr>
+          <w:p>
+            <w:pPr>
+              <w:jc w:val="center"/>
+              <w:rPr>
+                <w:rFonts w:ascii="Times New Roman" w:eastAsia="Times New Roman" w:hAnsi="Times New Roman" w:cs="Times New Roman"/>
+                <w:sz w:val="26"/>
+                <w:szCs w:val="26"/>
+              </w:rPr>
+            </w:pPr>
+            <w:r>
+              <w:rPr>
+                <w:rFonts w:ascii="Times New Roman" w:eastAsia="Times New Roman" w:hAnsi="Times New Roman" w:cs="Times New Roman"/>
+                <w:sz w:val="26"/>
+                <w:szCs w:val="26"/>
+              </w:rPr>
+              <w:t>N/A</w:t>
+            </w:r>
+          </w:p>
+        </w:tc>
+        <w:tc>
+          <w:tcPr>
+            <w:tcW w:w="2380" w:type="dxa"/>
+          </w:tcPr>
+          <w:p>
+            <w:pPr>
+              <w:rPr>
+                <w:rFonts w:ascii="Times New Roman" w:eastAsia="Times New Roman" w:hAnsi="Times New Roman" w:cs="Times New Roman"/>
+                <w:sz w:val="26"/>
+                <w:szCs w:val="26"/>
+              </w:rPr>
+            </w:pPr>
+            <w:r>
+              <w:rPr>
+                <w:rFonts w:ascii="Times New Roman" w:eastAsia="Times New Roman" w:hAnsi="Times New Roman" w:cs="Times New Roman"/>
+                <w:sz w:val="26"/>
+                <w:szCs w:val="26"/>
+              </w:rPr>
+              <w:t>Khi người dùng chọn sẽ hển thị mật khẩu và ngược lại</w:t>
+            </w:r>
+          </w:p>
+        </w:tc>
+      </w:tr>
+    </w:tbl>
+    <w:p/>
+    <w:p>
+      <w:r>
+        <w:rPr>
+          <w:rFonts w:ascii="Times New Roman" w:hAnsi="Times New Roman" w:cs="Times New Roman"/>
+          <w:b/>
+          <w:bCs/>
+          <w:sz w:val="32"/>
+          <w:szCs w:val="32"/>
+        </w:rPr>
+        <w:t xml:space="preserve">GIAO DIỆN </w:t>
+      </w:r>
+      <w:r>
+        <w:rPr>
+          <w:rFonts w:ascii="Times New Roman" w:hAnsi="Times New Roman" w:cs="Times New Roman"/>
+          <w:b/>
+          <w:bCs/>
+          <w:sz w:val="32"/>
+          <w:szCs w:val="32"/>
+        </w:rPr>
+        <w:t>MENU USER</w:t>
+      </w:r>
+    </w:p>
+    <w:p/>
+    <w:p>
+      <w:r>
+        <w:rPr>
+          <w:noProof/>
+          <w:lang w:eastAsia="ja-JP"/>
+        </w:rPr>
+        <w:drawing>
+          <wp:inline distT="0" distB="0" distL="0" distR="0" wp14:anchorId="4CA250CD" wp14:editId="0E7B5627">
+            <wp:extent cx="5274310" cy="3148965"/>
+            <wp:effectExtent l="0" t="0" r="2540" b="0"/>
+            <wp:docPr id="3" name="Picture 3"/>
+            <wp:cNvGraphicFramePr>
+              <a:graphicFrameLocks xmlns:a="http://schemas.openxmlformats.org/drawingml/2006/main" noChangeAspect="1"/>
+            </wp:cNvGraphicFramePr>
+            <a:graphic xmlns:a="http://schemas.openxmlformats.org/drawingml/2006/main">
+              <a:graphicData uri="http://schemas.openxmlformats.org/drawingml/2006/picture">
+                <pic:pic xmlns:pic="http://schemas.openxmlformats.org/drawingml/2006/picture">
+                  <pic:nvPicPr>
+                    <pic:cNvPr id="1" name=""/>
+                    <pic:cNvPicPr/>
+                  </pic:nvPicPr>
+                  <pic:blipFill>
+                    <a:blip r:embed="rId14"/>
+                    <a:stretch>
+                      <a:fillRect/>
+                    </a:stretch>
+                  </pic:blipFill>
+                  <pic:spPr>
+                    <a:xfrm>
+                      <a:off x="0" y="0"/>
+                      <a:ext cx="5274310" cy="3148965"/>
+                    </a:xfrm>
+                    <a:prstGeom prst="rect">
+                      <a:avLst/>
+                    </a:prstGeom>
+                  </pic:spPr>
+                </pic:pic>
+              </a:graphicData>
+            </a:graphic>
+          </wp:inline>
+        </w:drawing>
+      </w:r>
+    </w:p>
+    <w:p/>
+    <w:p>
+      <w:r>
+        <w:rPr>
+          <w:noProof/>
+          <w:lang w:eastAsia="ja-JP"/>
+        </w:rPr>
+        <w:lastRenderedPageBreak/>
+        <w:drawing>
+          <wp:inline distT="0" distB="0" distL="0" distR="0" wp14:anchorId="30E25107" wp14:editId="711B2E6E">
+            <wp:extent cx="5274310" cy="3141345"/>
+            <wp:effectExtent l="0" t="0" r="2540" b="1905"/>
+            <wp:docPr id="4" name="Picture 4"/>
+            <wp:cNvGraphicFramePr>
+              <a:graphicFrameLocks xmlns:a="http://schemas.openxmlformats.org/drawingml/2006/main" noChangeAspect="1"/>
+            </wp:cNvGraphicFramePr>
+            <a:graphic xmlns:a="http://schemas.openxmlformats.org/drawingml/2006/main">
+              <a:graphicData uri="http://schemas.openxmlformats.org/drawingml/2006/picture">
+                <pic:pic xmlns:pic="http://schemas.openxmlformats.org/drawingml/2006/picture">
+                  <pic:nvPicPr>
+                    <pic:cNvPr id="1" name=""/>
+                    <pic:cNvPicPr/>
+                  </pic:nvPicPr>
+                  <pic:blipFill>
+                    <a:blip r:embed="rId15"/>
+                    <a:stretch>
+                      <a:fillRect/>
+                    </a:stretch>
+                  </pic:blipFill>
+                  <pic:spPr>
+                    <a:xfrm>
+                      <a:off x="0" y="0"/>
+                      <a:ext cx="5274310" cy="3141345"/>
+                    </a:xfrm>
+                    <a:prstGeom prst="rect">
+                      <a:avLst/>
+                    </a:prstGeom>
+                  </pic:spPr>
+                </pic:pic>
+              </a:graphicData>
+            </a:graphic>
+          </wp:inline>
+        </w:drawing>
+      </w:r>
     </w:p>
     <w:p>
       <w:pPr>
@@ -4014,8 +5270,8 @@
         </w:rPr>
         <w:t>Chương III: kết luận</w:t>
       </w:r>
-      <w:bookmarkEnd w:id="9"/>
       <w:bookmarkEnd w:id="10"/>
+      <w:bookmarkEnd w:id="11"/>
       <w:bookmarkEnd w:id="14"/>
       <w:bookmarkEnd w:id="15"/>
     </w:p>
@@ -4034,15 +5290,7 @@
           <w:sz w:val="32"/>
           <w:szCs w:val="32"/>
         </w:rPr>
-        <w:t xml:space="preserve">- Ứng dụng "Quản Lý Ngân Hàng" giúp tối ưu hóa quy trình quản lý tài khoản và giao dịch ngân hàng. Hệ thống bảo mật cao, </w:t>
-      </w:r>
-      <w:r>
-        <w:rPr>
-          <w:sz w:val="32"/>
-          <w:szCs w:val="32"/>
-        </w:rPr>
-        <w:lastRenderedPageBreak/>
-        <w:t>giao diện thân thiện, và đảm bảo xử lý dữ liệu chính xác, phù hợp với nhu cầu của các tổ chức tài chính.</w:t>
+        <w:t>- Ứng dụng "Quản Lý Ngân Hàng" giúp tối ưu hóa quy trình quản lý tài khoản và giao dịch ngân hàng. Hệ thống bảo mật cao, giao diện thân thiện, và đảm bảo xử lý dữ liệu chính xác, phù hợp với nhu cầu của các tổ chức tài chính.</w:t>
       </w:r>
       <w:bookmarkEnd w:id="16"/>
       <w:bookmarkEnd w:id="17"/>
@@ -4228,6 +5476,7 @@
           <w:sz w:val="32"/>
           <w:szCs w:val="32"/>
         </w:rPr>
+        <w:lastRenderedPageBreak/>
         <w:tab/>
       </w:r>
       <w:r>
@@ -4308,7 +5557,7 @@
     <w:r>
       <w:rPr>
         <w:noProof/>
-        <w:lang w:eastAsia="en-US"/>
+        <w:lang w:eastAsia="ja-JP"/>
       </w:rPr>
       <mc:AlternateContent>
         <mc:Choice Requires="wps">
@@ -4376,7 +5625,7 @@
                             <w:rPr>
                               <w:noProof/>
                             </w:rPr>
-                            <w:t>7</w:t>
+                            <w:t>8</w:t>
                           </w:r>
                           <w:r>
                             <w:fldChar w:fldCharType="end"/>
@@ -4419,7 +5668,7 @@
                       <w:rPr>
                         <w:noProof/>
                       </w:rPr>
-                      <w:t>7</w:t>
+                      <w:t>8</w:t>
                     </w:r>
                     <w:r>
                       <w:fldChar w:fldCharType="end"/>
@@ -4436,7 +5685,7 @@
     <w:r>
       <w:rPr>
         <w:noProof/>
-        <w:lang w:eastAsia="en-US"/>
+        <w:lang w:eastAsia="ja-JP"/>
       </w:rPr>
       <mc:AlternateContent>
         <mc:Choice Requires="wps">
@@ -4960,7 +6209,7 @@
       <w:lvlText w:val="%1."/>
       <w:lvlJc w:val="left"/>
       <w:pPr>
-        <w:ind w:left="720" w:hanging="360"/>
+        <w:ind w:left="360" w:hanging="360"/>
       </w:pPr>
     </w:lvl>
     <w:lvl w:ilvl="1">
@@ -4970,7 +6219,7 @@
       <w:lvlText w:val="%1.%2"/>
       <w:lvlJc w:val="left"/>
       <w:pPr>
-        <w:ind w:left="1080" w:hanging="720"/>
+        <w:ind w:left="720" w:hanging="720"/>
       </w:pPr>
       <w:rPr>
         <w:rFonts w:hint="default"/>
@@ -4983,7 +6232,7 @@
       <w:lvlText w:val="%1.%2.%3"/>
       <w:lvlJc w:val="left"/>
       <w:pPr>
-        <w:ind w:left="1080" w:hanging="720"/>
+        <w:ind w:left="720" w:hanging="720"/>
       </w:pPr>
       <w:rPr>
         <w:rFonts w:hint="default"/>
@@ -4996,7 +6245,7 @@
       <w:lvlText w:val="%1.%2.%3.%4"/>
       <w:lvlJc w:val="left"/>
       <w:pPr>
-        <w:ind w:left="1440" w:hanging="1080"/>
+        <w:ind w:left="1080" w:hanging="1080"/>
       </w:pPr>
       <w:rPr>
         <w:rFonts w:hint="default"/>
@@ -5009,7 +6258,7 @@
       <w:lvlText w:val="%1.%2.%3.%4.%5"/>
       <w:lvlJc w:val="left"/>
       <w:pPr>
-        <w:ind w:left="1800" w:hanging="1440"/>
+        <w:ind w:left="1440" w:hanging="1440"/>
       </w:pPr>
       <w:rPr>
         <w:rFonts w:hint="default"/>
@@ -5022,7 +6271,7 @@
       <w:lvlText w:val="%1.%2.%3.%4.%5.%6"/>
       <w:lvlJc w:val="left"/>
       <w:pPr>
-        <w:ind w:left="1800" w:hanging="1440"/>
+        <w:ind w:left="1440" w:hanging="1440"/>
       </w:pPr>
       <w:rPr>
         <w:rFonts w:hint="default"/>
@@ -5035,7 +6284,7 @@
       <w:lvlText w:val="%1.%2.%3.%4.%5.%6.%7"/>
       <w:lvlJc w:val="left"/>
       <w:pPr>
-        <w:ind w:left="2160" w:hanging="1800"/>
+        <w:ind w:left="1800" w:hanging="1800"/>
       </w:pPr>
       <w:rPr>
         <w:rFonts w:hint="default"/>
@@ -5048,7 +6297,7 @@
       <w:lvlText w:val="%1.%2.%3.%4.%5.%6.%7.%8"/>
       <w:lvlJc w:val="left"/>
       <w:pPr>
-        <w:ind w:left="2520" w:hanging="2160"/>
+        <w:ind w:left="2160" w:hanging="2160"/>
       </w:pPr>
       <w:rPr>
         <w:rFonts w:hint="default"/>
@@ -5061,7 +6310,7 @@
       <w:lvlText w:val="%1.%2.%3.%4.%5.%6.%7.%8.%9"/>
       <w:lvlJc w:val="left"/>
       <w:pPr>
-        <w:ind w:left="2520" w:hanging="2160"/>
+        <w:ind w:left="2160" w:hanging="2160"/>
       </w:pPr>
       <w:rPr>
         <w:rFonts w:hint="default"/>
@@ -7007,7 +8256,7 @@
 </file>
 
 <file path=customXml/itemProps2.xml><?xml version="1.0" encoding="utf-8"?>
-<ds:datastoreItem xmlns:ds="http://schemas.openxmlformats.org/officeDocument/2006/customXml" ds:itemID="{B857348D-949A-47FD-BA5D-05D4710458B3}">
+<ds:datastoreItem xmlns:ds="http://schemas.openxmlformats.org/officeDocument/2006/customXml" ds:itemID="{82864CAA-C183-4811-B53E-2BA92392388D}">
   <ds:schemaRefs>
     <ds:schemaRef ds:uri="http://schemas.openxmlformats.org/officeDocument/2006/bibliography"/>
   </ds:schemaRefs>

</xml_diff>